<commit_message>
add Middle Level android learn point
</commit_message>
<xml_diff>
--- a/android/Android学习.docx
+++ b/android/Android学习.docx
@@ -5,9 +5,6 @@
     <w:p>
       <w:pPr>
         <w:jc w:val="center"/>
-        <w:rPr>
-          <w:rFonts w:hint="eastAsia"/>
-        </w:rPr>
       </w:pPr>
       <w:r>
         <w:rPr>
@@ -30,9 +27,6 @@
           <w:numId w:val="1"/>
         </w:numPr>
         <w:ind w:firstLineChars="0"/>
-        <w:rPr>
-          <w:rFonts w:hint="eastAsia"/>
-        </w:rPr>
       </w:pPr>
       <w:r>
         <w:rPr>
@@ -45,9 +39,6 @@
       <w:pPr>
         <w:pStyle w:val="ListParagraph"/>
         <w:ind w:left="420" w:firstLineChars="0" w:firstLine="0"/>
-        <w:rPr>
-          <w:rFonts w:hint="eastAsia"/>
-        </w:rPr>
       </w:pPr>
       <w:r>
         <w:rPr>
@@ -67,14 +58,12 @@
         </w:rPr>
         <w:t>、开发工具</w:t>
       </w:r>
-      <w:proofErr w:type="spellStart"/>
       <w:r>
         <w:rPr>
           <w:rFonts w:hint="eastAsia"/>
         </w:rPr>
         <w:t>AndroidStudio</w:t>
       </w:r>
-      <w:proofErr w:type="spellEnd"/>
       <w:r>
         <w:rPr>
           <w:rFonts w:hint="eastAsia"/>
@@ -98,9 +87,6 @@
       <w:pPr>
         <w:pStyle w:val="ListParagraph"/>
         <w:ind w:left="420" w:firstLineChars="0" w:firstLine="0"/>
-        <w:rPr>
-          <w:rFonts w:hint="eastAsia"/>
-        </w:rPr>
       </w:pPr>
       <w:r>
         <w:rPr>
@@ -138,30 +124,14 @@
         </w:rPr>
         <w:t>网址上下载（</w:t>
       </w:r>
-      <w:r>
-        <w:fldChar w:fldCharType="begin"/>
-      </w:r>
-      <w:r>
-        <w:instrText xml:space="preserve"> HYPERLINK "</w:instrText>
-      </w:r>
-      <w:r>
-        <w:instrText>https://www.oracle.com/technetwork/java/javase/downloads/jdk8-downloads-2133151.html</w:instrText>
-      </w:r>
-      <w:r>
-        <w:instrText xml:space="preserve">" </w:instrText>
-      </w:r>
-      <w:r>
-        <w:fldChar w:fldCharType="separate"/>
-      </w:r>
-      <w:r>
-        <w:rPr>
-          <w:rStyle w:val="Hyperlink"/>
-        </w:rPr>
-        <w:t>https://www.oracle.com/technetwork/java/javase/downloads/jdk8-downloads-2133151.html</w:t>
-      </w:r>
-      <w:r>
-        <w:fldChar w:fldCharType="end"/>
-      </w:r>
+      <w:hyperlink r:id="rId6" w:history="1">
+        <w:r>
+          <w:rPr>
+            <w:rStyle w:val="Hyperlink"/>
+          </w:rPr>
+          <w:t>https://www.oracle.com/technetwork/java/javase/downloads/jdk8-downloads-2133151.html</w:t>
+        </w:r>
+      </w:hyperlink>
       <w:r>
         <w:rPr>
           <w:rFonts w:hint="eastAsia"/>
@@ -185,32 +155,18 @@
       <w:pPr>
         <w:pStyle w:val="ListParagraph"/>
         <w:ind w:left="420" w:firstLineChars="0" w:firstLine="0"/>
-        <w:rPr>
-          <w:rFonts w:hint="eastAsia"/>
-        </w:rPr>
       </w:pPr>
     </w:p>
     <w:p>
       <w:pPr>
         <w:pStyle w:val="ListParagraph"/>
         <w:ind w:left="420" w:firstLineChars="0" w:firstLine="0"/>
-        <w:rPr>
-          <w:rFonts w:hint="eastAsia"/>
-        </w:rPr>
-      </w:pPr>
-      <w:proofErr w:type="spellStart"/>
-      <w:r>
-        <w:rPr>
-          <w:rFonts w:hint="eastAsia"/>
-        </w:rPr>
-        <w:t>AndroidStudio</w:t>
-      </w:r>
-      <w:proofErr w:type="spellEnd"/>
-      <w:r>
-        <w:rPr>
-          <w:rFonts w:hint="eastAsia"/>
-        </w:rPr>
-        <w:t xml:space="preserve"> </w:t>
+      </w:pPr>
+      <w:r>
+        <w:rPr>
+          <w:rFonts w:hint="eastAsia"/>
+        </w:rPr>
+        <w:t xml:space="preserve">AndroidStudio </w:t>
       </w:r>
       <w:r>
         <w:rPr>
@@ -218,30 +174,14 @@
         </w:rPr>
         <w:t>下载网址（</w:t>
       </w:r>
-      <w:r>
-        <w:fldChar w:fldCharType="begin"/>
-      </w:r>
-      <w:r>
-        <w:instrText xml:space="preserve"> HYPERLINK "</w:instrText>
-      </w:r>
-      <w:r>
-        <w:instrText>https://www.androiddevtools.cn/</w:instrText>
-      </w:r>
-      <w:r>
-        <w:instrText xml:space="preserve">" </w:instrText>
-      </w:r>
-      <w:r>
-        <w:fldChar w:fldCharType="separate"/>
-      </w:r>
-      <w:r>
-        <w:rPr>
-          <w:rStyle w:val="Hyperlink"/>
-        </w:rPr>
-        <w:t>https://www.androiddevtools.cn/</w:t>
-      </w:r>
-      <w:r>
-        <w:fldChar w:fldCharType="end"/>
-      </w:r>
+      <w:hyperlink r:id="rId7" w:history="1">
+        <w:r>
+          <w:rPr>
+            <w:rStyle w:val="Hyperlink"/>
+          </w:rPr>
+          <w:t>https://www.androiddevtools.cn/</w:t>
+        </w:r>
+      </w:hyperlink>
       <w:r>
         <w:rPr>
           <w:rFonts w:hint="eastAsia"/>
@@ -253,18 +193,12 @@
       <w:pPr>
         <w:pStyle w:val="ListParagraph"/>
         <w:ind w:left="420" w:firstLineChars="0" w:firstLine="0"/>
-        <w:rPr>
-          <w:rFonts w:hint="eastAsia"/>
-        </w:rPr>
       </w:pPr>
     </w:p>
     <w:p>
       <w:pPr>
         <w:pStyle w:val="ListParagraph"/>
         <w:ind w:left="420" w:firstLineChars="0" w:firstLine="0"/>
-        <w:rPr>
-          <w:rFonts w:hint="eastAsia"/>
-        </w:rPr>
       </w:pPr>
       <w:r>
         <w:rPr>
@@ -278,30 +212,14 @@
         </w:rPr>
         <w:t>下载网址（</w:t>
       </w:r>
-      <w:r>
-        <w:fldChar w:fldCharType="begin"/>
-      </w:r>
-      <w:r>
-        <w:instrText xml:space="preserve"> HYPERLINK "</w:instrText>
-      </w:r>
-      <w:r>
-        <w:instrText>https://www.androiddevtools.cn/</w:instrText>
-      </w:r>
-      <w:r>
-        <w:instrText xml:space="preserve">" </w:instrText>
-      </w:r>
-      <w:r>
-        <w:fldChar w:fldCharType="separate"/>
-      </w:r>
-      <w:r>
-        <w:rPr>
-          <w:rStyle w:val="Hyperlink"/>
-        </w:rPr>
-        <w:t>https://www.androiddevtools.cn/</w:t>
-      </w:r>
-      <w:r>
-        <w:fldChar w:fldCharType="end"/>
-      </w:r>
+      <w:hyperlink r:id="rId8" w:history="1">
+        <w:r>
+          <w:rPr>
+            <w:rStyle w:val="Hyperlink"/>
+          </w:rPr>
+          <w:t>https://www.androiddevtools.cn/</w:t>
+        </w:r>
+      </w:hyperlink>
       <w:r>
         <w:rPr>
           <w:rFonts w:hint="eastAsia"/>
@@ -313,18 +231,12 @@
       <w:pPr>
         <w:pStyle w:val="ListParagraph"/>
         <w:ind w:left="420" w:firstLineChars="0" w:firstLine="0"/>
-        <w:rPr>
-          <w:rFonts w:hint="eastAsia"/>
-        </w:rPr>
       </w:pPr>
     </w:p>
     <w:p>
       <w:pPr>
         <w:pStyle w:val="ListParagraph"/>
         <w:ind w:left="420" w:firstLineChars="0" w:firstLine="0"/>
-        <w:rPr>
-          <w:rFonts w:hint="eastAsia"/>
-        </w:rPr>
       </w:pPr>
       <w:r>
         <w:rPr>
@@ -332,14 +244,12 @@
         </w:rPr>
         <w:t>将下载好的</w:t>
       </w:r>
-      <w:proofErr w:type="spellStart"/>
       <w:r>
         <w:rPr>
           <w:rFonts w:hint="eastAsia"/>
         </w:rPr>
         <w:t>AndroidStudio</w:t>
       </w:r>
-      <w:proofErr w:type="spellEnd"/>
       <w:r>
         <w:rPr>
           <w:rFonts w:hint="eastAsia"/>
@@ -375,9 +285,6 @@
       <w:pPr>
         <w:pStyle w:val="ListParagraph"/>
         <w:ind w:left="420" w:firstLineChars="0" w:firstLine="0"/>
-        <w:rPr>
-          <w:rFonts w:hint="eastAsia"/>
-        </w:rPr>
       </w:pPr>
     </w:p>
     <w:p>
@@ -388,9 +295,6 @@
           <w:numId w:val="1"/>
         </w:numPr>
         <w:ind w:firstLineChars="0"/>
-        <w:rPr>
-          <w:rFonts w:hint="eastAsia"/>
-        </w:rPr>
       </w:pPr>
       <w:r>
         <w:rPr>
@@ -413,9 +317,6 @@
           <w:numId w:val="2"/>
         </w:numPr>
         <w:ind w:firstLineChars="0"/>
-        <w:rPr>
-          <w:rFonts w:hint="eastAsia"/>
-        </w:rPr>
       </w:pPr>
       <w:r>
         <w:rPr>
@@ -434,9 +335,6 @@
       <w:pPr>
         <w:pStyle w:val="ListParagraph"/>
         <w:ind w:left="780" w:firstLineChars="0" w:firstLine="0"/>
-        <w:rPr>
-          <w:rFonts w:hint="eastAsia"/>
-        </w:rPr>
       </w:pPr>
       <w:r>
         <w:rPr>
@@ -449,9 +347,6 @@
       <w:pPr>
         <w:pStyle w:val="ListParagraph"/>
         <w:ind w:left="780" w:firstLineChars="0" w:firstLine="0"/>
-        <w:rPr>
-          <w:rFonts w:hint="eastAsia"/>
-        </w:rPr>
       </w:pPr>
       <w:r>
         <w:rPr>
@@ -512,9 +407,6 @@
       <w:pPr>
         <w:pStyle w:val="ListParagraph"/>
         <w:ind w:left="780" w:firstLineChars="0" w:firstLine="0"/>
-        <w:rPr>
-          <w:rFonts w:hint="eastAsia"/>
-        </w:rPr>
       </w:pPr>
       <w:r>
         <w:rPr>
@@ -527,9 +419,6 @@
       <w:pPr>
         <w:pStyle w:val="ListParagraph"/>
         <w:ind w:left="780" w:firstLineChars="0" w:firstLine="0"/>
-        <w:rPr>
-          <w:rFonts w:hint="eastAsia"/>
-        </w:rPr>
       </w:pPr>
       <w:r>
         <w:rPr>
@@ -560,9 +449,6 @@
       <w:pPr>
         <w:pStyle w:val="ListParagraph"/>
         <w:ind w:left="780" w:firstLineChars="0" w:firstLine="0"/>
-        <w:rPr>
-          <w:rFonts w:hint="eastAsia"/>
-        </w:rPr>
       </w:pPr>
       <w:r>
         <w:rPr>
@@ -599,9 +485,6 @@
       <w:pPr>
         <w:pStyle w:val="ListParagraph"/>
         <w:ind w:left="780" w:firstLineChars="0" w:firstLine="0"/>
-        <w:rPr>
-          <w:rFonts w:hint="eastAsia"/>
-        </w:rPr>
       </w:pPr>
       <w:r>
         <w:rPr>
@@ -614,9 +497,6 @@
       <w:pPr>
         <w:pStyle w:val="ListParagraph"/>
         <w:ind w:left="780" w:firstLineChars="0" w:firstLine="0"/>
-        <w:rPr>
-          <w:rFonts w:hint="eastAsia"/>
-        </w:rPr>
       </w:pPr>
       <w:r>
         <w:rPr>
@@ -629,9 +509,6 @@
       <w:pPr>
         <w:pStyle w:val="ListParagraph"/>
         <w:ind w:left="780" w:firstLineChars="0" w:firstLine="0"/>
-        <w:rPr>
-          <w:rFonts w:hint="eastAsia"/>
-        </w:rPr>
       </w:pPr>
       <w:r>
         <w:rPr>
@@ -667,9 +544,6 @@
     <w:p>
       <w:pPr>
         <w:ind w:firstLine="420"/>
-        <w:rPr>
-          <w:rFonts w:hint="eastAsia"/>
-        </w:rPr>
       </w:pPr>
     </w:p>
     <w:p>
@@ -680,9 +554,6 @@
           <w:numId w:val="2"/>
         </w:numPr>
         <w:ind w:firstLineChars="0"/>
-        <w:rPr>
-          <w:rFonts w:hint="eastAsia"/>
-        </w:rPr>
       </w:pPr>
       <w:r>
         <w:rPr>
@@ -701,9 +572,6 @@
       <w:pPr>
         <w:pStyle w:val="ListParagraph"/>
         <w:ind w:left="780" w:firstLineChars="0" w:firstLine="0"/>
-        <w:rPr>
-          <w:rFonts w:hint="eastAsia"/>
-        </w:rPr>
       </w:pPr>
       <w:r>
         <w:rPr>
@@ -753,22 +621,17 @@
         </w:rPr>
         <w:t>、</w:t>
       </w:r>
-      <w:proofErr w:type="spellStart"/>
       <w:r>
         <w:rPr>
           <w:rFonts w:hint="eastAsia"/>
         </w:rPr>
         <w:t>BrocastReceiver</w:t>
       </w:r>
-      <w:proofErr w:type="spellEnd"/>
     </w:p>
     <w:p>
       <w:pPr>
         <w:pStyle w:val="ListParagraph"/>
         <w:ind w:left="780" w:firstLineChars="0" w:firstLine="0"/>
-        <w:rPr>
-          <w:rFonts w:hint="eastAsia"/>
-        </w:rPr>
       </w:pPr>
       <w:r>
         <w:rPr>
@@ -800,9 +663,6 @@
       <w:pPr>
         <w:pStyle w:val="ListParagraph"/>
         <w:ind w:left="2100" w:firstLineChars="0"/>
-        <w:rPr>
-          <w:rFonts w:hint="eastAsia"/>
-        </w:rPr>
       </w:pPr>
       <w:r>
         <w:rPr>
@@ -821,9 +681,6 @@
       <w:pPr>
         <w:pStyle w:val="ListParagraph"/>
         <w:ind w:left="2520" w:firstLineChars="0" w:firstLine="0"/>
-        <w:rPr>
-          <w:rFonts w:hint="eastAsia"/>
-        </w:rPr>
       </w:pPr>
       <w:r>
         <w:rPr>
@@ -848,9 +705,6 @@
       <w:pPr>
         <w:pStyle w:val="ListParagraph"/>
         <w:ind w:left="2520" w:firstLineChars="0" w:firstLine="0"/>
-        <w:rPr>
-          <w:rFonts w:hint="eastAsia"/>
-        </w:rPr>
       </w:pPr>
       <w:r>
         <w:rPr>
@@ -858,14 +712,12 @@
         </w:rPr>
         <w:t>配置在</w:t>
       </w:r>
-      <w:proofErr w:type="spellStart"/>
       <w:r>
         <w:rPr>
           <w:rFonts w:hint="eastAsia"/>
         </w:rPr>
         <w:t>AndroidManifest</w:t>
       </w:r>
-      <w:proofErr w:type="spellEnd"/>
       <w:r>
         <w:rPr>
           <w:rFonts w:hint="eastAsia"/>
@@ -884,14 +736,12 @@
         </w:rPr>
         <w:t>中四种</w:t>
       </w:r>
-      <w:proofErr w:type="spellStart"/>
       <w:r>
         <w:rPr>
           <w:rFonts w:hint="eastAsia"/>
         </w:rPr>
         <w:t>launchMode</w:t>
       </w:r>
-      <w:proofErr w:type="spellEnd"/>
       <w:r>
         <w:rPr>
           <w:rFonts w:hint="eastAsia"/>
@@ -910,42 +760,36 @@
         </w:rPr>
         <w:t>、</w:t>
       </w:r>
-      <w:proofErr w:type="spellStart"/>
       <w:r>
         <w:rPr>
           <w:rFonts w:hint="eastAsia"/>
         </w:rPr>
         <w:t>singleTop</w:t>
       </w:r>
-      <w:proofErr w:type="spellEnd"/>
       <w:r>
         <w:rPr>
           <w:rFonts w:hint="eastAsia"/>
         </w:rPr>
         <w:t>、</w:t>
       </w:r>
-      <w:proofErr w:type="spellStart"/>
       <w:r>
         <w:rPr>
           <w:rFonts w:hint="eastAsia"/>
         </w:rPr>
         <w:t>singleTask</w:t>
       </w:r>
-      <w:proofErr w:type="spellEnd"/>
       <w:r>
         <w:rPr>
           <w:rFonts w:hint="eastAsia"/>
         </w:rPr>
         <w:t>、</w:t>
       </w:r>
-      <w:proofErr w:type="spellStart"/>
       <w:r>
         <w:rPr>
           <w:rFonts w:hint="eastAsia"/>
         </w:rPr>
         <w:t>singleInstance</w:t>
       </w:r>
-      <w:proofErr w:type="spellEnd"/>
       <w:r>
         <w:rPr>
           <w:rFonts w:hint="eastAsia"/>
@@ -954,11 +798,6 @@
       </w:r>
     </w:p>
     <w:p>
-      <w:pPr>
-        <w:rPr>
-          <w:rFonts w:hint="eastAsia"/>
-        </w:rPr>
-      </w:pPr>
       <w:r>
         <w:rPr>
           <w:rFonts w:hint="eastAsia"/>
@@ -987,9 +826,6 @@
     <w:p>
       <w:pPr>
         <w:ind w:left="1260" w:firstLine="420"/>
-        <w:rPr>
-          <w:rFonts w:hint="eastAsia"/>
-        </w:rPr>
       </w:pPr>
       <w:r>
         <w:rPr>
@@ -1005,11 +841,6 @@
       </w:r>
     </w:p>
     <w:p>
-      <w:pPr>
-        <w:rPr>
-          <w:rFonts w:hint="eastAsia"/>
-        </w:rPr>
-      </w:pPr>
       <w:r>
         <w:rPr>
           <w:rFonts w:hint="eastAsia"/>
@@ -1055,11 +886,6 @@
       </w:r>
     </w:p>
     <w:p>
-      <w:pPr>
-        <w:rPr>
-          <w:rFonts w:hint="eastAsia"/>
-        </w:rPr>
-      </w:pPr>
       <w:r>
         <w:rPr>
           <w:rFonts w:hint="eastAsia"/>
@@ -1117,69 +943,55 @@
       </w:r>
     </w:p>
     <w:p>
-      <w:pPr>
-        <w:rPr>
-          <w:rFonts w:hint="eastAsia"/>
-        </w:rPr>
-      </w:pPr>
-      <w:r>
-        <w:rPr>
-          <w:rFonts w:hint="eastAsia"/>
-        </w:rPr>
-        <w:tab/>
-      </w:r>
-      <w:r>
-        <w:rPr>
-          <w:rFonts w:hint="eastAsia"/>
-        </w:rPr>
-        <w:tab/>
-      </w:r>
-      <w:r>
-        <w:rPr>
-          <w:rFonts w:hint="eastAsia"/>
-        </w:rPr>
-        <w:tab/>
-      </w:r>
-      <w:r>
-        <w:rPr>
-          <w:rFonts w:hint="eastAsia"/>
-        </w:rPr>
-        <w:tab/>
-      </w:r>
-      <w:r>
-        <w:rPr>
-          <w:rFonts w:hint="eastAsia"/>
-        </w:rPr>
-        <w:tab/>
-      </w:r>
-      <w:r>
-        <w:rPr>
-          <w:rFonts w:hint="eastAsia"/>
-        </w:rPr>
-        <w:tab/>
-      </w:r>
-      <w:proofErr w:type="spellStart"/>
-      <w:r>
-        <w:rPr>
-          <w:rFonts w:hint="eastAsia"/>
-        </w:rPr>
+      <w:r>
+        <w:rPr>
+          <w:rFonts w:hint="eastAsia"/>
+        </w:rPr>
+        <w:tab/>
+      </w:r>
+      <w:r>
+        <w:rPr>
+          <w:rFonts w:hint="eastAsia"/>
+        </w:rPr>
+        <w:tab/>
+      </w:r>
+      <w:r>
+        <w:rPr>
+          <w:rFonts w:hint="eastAsia"/>
+        </w:rPr>
+        <w:tab/>
+      </w:r>
+      <w:r>
+        <w:rPr>
+          <w:rFonts w:hint="eastAsia"/>
+        </w:rPr>
+        <w:tab/>
+      </w:r>
+      <w:r>
+        <w:rPr>
+          <w:rFonts w:hint="eastAsia"/>
+        </w:rPr>
+        <w:tab/>
+      </w:r>
+      <w:r>
+        <w:rPr>
+          <w:rFonts w:hint="eastAsia"/>
+        </w:rPr>
+        <w:tab/>
         <w:t>StartService</w:t>
       </w:r>
-      <w:proofErr w:type="spellEnd"/>
       <w:r>
         <w:rPr>
           <w:rFonts w:hint="eastAsia"/>
         </w:rPr>
         <w:t>和</w:t>
       </w:r>
-      <w:proofErr w:type="spellStart"/>
       <w:r>
         <w:rPr>
           <w:rFonts w:hint="eastAsia"/>
         </w:rPr>
         <w:t>BindService</w:t>
       </w:r>
-      <w:proofErr w:type="spellEnd"/>
       <w:r>
         <w:rPr>
           <w:rFonts w:hint="eastAsia"/>
@@ -1188,55 +1000,43 @@
       </w:r>
     </w:p>
     <w:p>
-      <w:pPr>
-        <w:rPr>
-          <w:rFonts w:hint="eastAsia"/>
-        </w:rPr>
-      </w:pPr>
-      <w:r>
-        <w:rPr>
-          <w:rFonts w:hint="eastAsia"/>
-        </w:rPr>
-        <w:tab/>
-      </w:r>
-      <w:r>
-        <w:rPr>
-          <w:rFonts w:hint="eastAsia"/>
-        </w:rPr>
-        <w:tab/>
-      </w:r>
-      <w:r>
-        <w:rPr>
-          <w:rFonts w:hint="eastAsia"/>
-        </w:rPr>
-        <w:tab/>
-      </w:r>
-      <w:r>
-        <w:rPr>
-          <w:rFonts w:hint="eastAsia"/>
-        </w:rPr>
-        <w:tab/>
-      </w:r>
-      <w:r>
-        <w:rPr>
-          <w:rFonts w:hint="eastAsia"/>
-        </w:rPr>
-        <w:tab/>
-      </w:r>
-      <w:r>
-        <w:rPr>
-          <w:rFonts w:hint="eastAsia"/>
-        </w:rPr>
-        <w:tab/>
-      </w:r>
-      <w:proofErr w:type="spellStart"/>
-      <w:r>
-        <w:rPr>
-          <w:rFonts w:hint="eastAsia"/>
-        </w:rPr>
+      <w:r>
+        <w:rPr>
+          <w:rFonts w:hint="eastAsia"/>
+        </w:rPr>
+        <w:tab/>
+      </w:r>
+      <w:r>
+        <w:rPr>
+          <w:rFonts w:hint="eastAsia"/>
+        </w:rPr>
+        <w:tab/>
+      </w:r>
+      <w:r>
+        <w:rPr>
+          <w:rFonts w:hint="eastAsia"/>
+        </w:rPr>
+        <w:tab/>
+      </w:r>
+      <w:r>
+        <w:rPr>
+          <w:rFonts w:hint="eastAsia"/>
+        </w:rPr>
+        <w:tab/>
+      </w:r>
+      <w:r>
+        <w:rPr>
+          <w:rFonts w:hint="eastAsia"/>
+        </w:rPr>
+        <w:tab/>
+      </w:r>
+      <w:r>
+        <w:rPr>
+          <w:rFonts w:hint="eastAsia"/>
+        </w:rPr>
+        <w:tab/>
         <w:t>IntentService</w:t>
       </w:r>
-      <w:proofErr w:type="spellEnd"/>
       <w:r>
         <w:rPr>
           <w:rFonts w:hint="eastAsia"/>
@@ -1244,51 +1044,33 @@
         <w:t>的了解</w:t>
       </w:r>
     </w:p>
-    <w:p>
-      <w:pPr>
-        <w:rPr>
-          <w:rFonts w:hint="eastAsia"/>
-        </w:rPr>
-      </w:pPr>
-    </w:p>
-    <w:p>
-      <w:pPr>
-        <w:rPr>
-          <w:rFonts w:hint="eastAsia"/>
-        </w:rPr>
-      </w:pPr>
-      <w:r>
-        <w:rPr>
-          <w:rFonts w:hint="eastAsia"/>
-        </w:rPr>
-        <w:tab/>
-      </w:r>
-      <w:r>
-        <w:rPr>
-          <w:rFonts w:hint="eastAsia"/>
-        </w:rPr>
-        <w:tab/>
-      </w:r>
-      <w:r>
-        <w:rPr>
-          <w:rFonts w:hint="eastAsia"/>
-        </w:rPr>
-        <w:tab/>
-      </w:r>
-      <w:r>
-        <w:rPr>
-          <w:rFonts w:hint="eastAsia"/>
-        </w:rPr>
-        <w:tab/>
-      </w:r>
-      <w:proofErr w:type="spellStart"/>
-      <w:r>
-        <w:rPr>
-          <w:rFonts w:hint="eastAsia"/>
-        </w:rPr>
+    <w:p/>
+    <w:p>
+      <w:r>
+        <w:rPr>
+          <w:rFonts w:hint="eastAsia"/>
+        </w:rPr>
+        <w:tab/>
+      </w:r>
+      <w:r>
+        <w:rPr>
+          <w:rFonts w:hint="eastAsia"/>
+        </w:rPr>
+        <w:tab/>
+      </w:r>
+      <w:r>
+        <w:rPr>
+          <w:rFonts w:hint="eastAsia"/>
+        </w:rPr>
+        <w:tab/>
+      </w:r>
+      <w:r>
+        <w:rPr>
+          <w:rFonts w:hint="eastAsia"/>
+        </w:rPr>
+        <w:tab/>
         <w:t>ContentProvider</w:t>
       </w:r>
-      <w:proofErr w:type="spellEnd"/>
       <w:r>
         <w:rPr>
           <w:rFonts w:hint="eastAsia"/>
@@ -1297,11 +1079,6 @@
       </w:r>
     </w:p>
     <w:p>
-      <w:pPr>
-        <w:rPr>
-          <w:rFonts w:hint="eastAsia"/>
-        </w:rPr>
-      </w:pPr>
       <w:r>
         <w:rPr>
           <w:rFonts w:hint="eastAsia"/>
@@ -1344,30 +1121,31 @@
         </w:rPr>
         <w:t>通过</w:t>
       </w:r>
-      <w:proofErr w:type="spellStart"/>
       <w:r>
         <w:rPr>
           <w:rFonts w:hint="eastAsia"/>
         </w:rPr>
         <w:t>ContentResolver</w:t>
       </w:r>
-      <w:proofErr w:type="spellEnd"/>
       <w:r>
         <w:rPr>
           <w:rFonts w:hint="eastAsia"/>
         </w:rPr>
         <w:t>访问其他应用对外提供</w:t>
       </w:r>
-      <w:proofErr w:type="spellStart"/>
       <w:r>
         <w:rPr>
           <w:rFonts w:hint="eastAsia"/>
         </w:rPr>
         <w:t>ContentProvider</w:t>
       </w:r>
-      <w:proofErr w:type="spellEnd"/>
-    </w:p>
-    <w:p>
+    </w:p>
+    <w:p>
+      <w:pPr>
+        <w:rPr>
+          <w:rFonts w:hint="eastAsia"/>
+        </w:rPr>
+      </w:pPr>
       <w:r>
         <w:rPr>
           <w:rFonts w:hint="eastAsia"/>
@@ -1409,14 +1187,1984 @@
           <w:rFonts w:hint="eastAsia"/>
         </w:rPr>
         <w:t>写一个对外提供的</w:t>
+      </w:r>
+      <w:r>
+        <w:rPr>
+          <w:rFonts w:hint="eastAsia"/>
+        </w:rPr>
+        <w:t>ContentProvider</w:t>
+      </w:r>
+    </w:p>
+    <w:p>
+      <w:pPr>
+        <w:rPr>
+          <w:rFonts w:hint="eastAsia"/>
+        </w:rPr>
+      </w:pPr>
+      <w:r>
+        <w:rPr>
+          <w:rFonts w:hint="eastAsia"/>
+        </w:rPr>
+        <w:tab/>
+      </w:r>
+      <w:r>
+        <w:rPr>
+          <w:rFonts w:hint="eastAsia"/>
+        </w:rPr>
+        <w:tab/>
+      </w:r>
+      <w:r>
+        <w:rPr>
+          <w:rFonts w:hint="eastAsia"/>
+        </w:rPr>
+        <w:tab/>
+      </w:r>
+      <w:r>
+        <w:rPr>
+          <w:rFonts w:hint="eastAsia"/>
+        </w:rPr>
+        <w:tab/>
+      </w:r>
+    </w:p>
+    <w:p>
+      <w:pPr>
+        <w:rPr>
+          <w:rFonts w:hint="eastAsia"/>
+        </w:rPr>
+      </w:pPr>
+      <w:r>
+        <w:rPr>
+          <w:rFonts w:hint="eastAsia"/>
+        </w:rPr>
+        <w:tab/>
+      </w:r>
+      <w:r>
+        <w:rPr>
+          <w:rFonts w:hint="eastAsia"/>
+        </w:rPr>
+        <w:tab/>
+      </w:r>
+      <w:r>
+        <w:rPr>
+          <w:rFonts w:hint="eastAsia"/>
+        </w:rPr>
+        <w:tab/>
+      </w:r>
+      <w:r>
+        <w:rPr>
+          <w:rFonts w:hint="eastAsia"/>
+        </w:rPr>
+        <w:tab/>
+        <w:t>BrocastReceiver:</w:t>
+      </w:r>
+    </w:p>
+    <w:p>
+      <w:pPr>
+        <w:rPr>
+          <w:rFonts w:hint="eastAsia"/>
+        </w:rPr>
+      </w:pPr>
+      <w:r>
+        <w:rPr>
+          <w:rFonts w:hint="eastAsia"/>
+        </w:rPr>
+        <w:tab/>
+      </w:r>
+      <w:r>
+        <w:rPr>
+          <w:rFonts w:hint="eastAsia"/>
+        </w:rPr>
+        <w:tab/>
+      </w:r>
+      <w:r>
+        <w:rPr>
+          <w:rFonts w:hint="eastAsia"/>
+        </w:rPr>
+        <w:tab/>
+      </w:r>
+      <w:r>
+        <w:rPr>
+          <w:rFonts w:hint="eastAsia"/>
+        </w:rPr>
+        <w:tab/>
+      </w:r>
+      <w:r>
+        <w:rPr>
+          <w:rFonts w:hint="eastAsia"/>
+        </w:rPr>
+        <w:tab/>
+      </w:r>
+      <w:r>
+        <w:rPr>
+          <w:rFonts w:hint="eastAsia"/>
+        </w:rPr>
+        <w:tab/>
+      </w:r>
+      <w:r>
+        <w:rPr>
+          <w:rFonts w:hint="eastAsia"/>
+        </w:rPr>
+        <w:t>动态广播</w:t>
+      </w:r>
+    </w:p>
+    <w:p>
+      <w:pPr>
+        <w:rPr>
+          <w:rFonts w:hint="eastAsia"/>
+        </w:rPr>
+      </w:pPr>
+      <w:r>
+        <w:rPr>
+          <w:rFonts w:hint="eastAsia"/>
+        </w:rPr>
+        <w:lastRenderedPageBreak/>
+        <w:tab/>
+      </w:r>
+      <w:r>
+        <w:rPr>
+          <w:rFonts w:hint="eastAsia"/>
+        </w:rPr>
+        <w:tab/>
+      </w:r>
+      <w:r>
+        <w:rPr>
+          <w:rFonts w:hint="eastAsia"/>
+        </w:rPr>
+        <w:tab/>
+      </w:r>
+      <w:r>
+        <w:rPr>
+          <w:rFonts w:hint="eastAsia"/>
+        </w:rPr>
+        <w:tab/>
+      </w:r>
+      <w:r>
+        <w:rPr>
+          <w:rFonts w:hint="eastAsia"/>
+        </w:rPr>
+        <w:tab/>
+      </w:r>
+      <w:r>
+        <w:rPr>
+          <w:rFonts w:hint="eastAsia"/>
+        </w:rPr>
+        <w:tab/>
+      </w:r>
+      <w:r>
+        <w:rPr>
+          <w:rFonts w:hint="eastAsia"/>
+        </w:rPr>
+        <w:t>静态广播</w:t>
+      </w:r>
+    </w:p>
+    <w:p>
+      <w:pPr>
+        <w:rPr>
+          <w:rFonts w:hint="eastAsia"/>
+        </w:rPr>
+      </w:pPr>
+      <w:r>
+        <w:rPr>
+          <w:rFonts w:hint="eastAsia"/>
+        </w:rPr>
+        <w:tab/>
+      </w:r>
+      <w:r>
+        <w:rPr>
+          <w:rFonts w:hint="eastAsia"/>
+        </w:rPr>
+        <w:tab/>
+      </w:r>
+      <w:r>
+        <w:rPr>
+          <w:rFonts w:hint="eastAsia"/>
+        </w:rPr>
+        <w:tab/>
+      </w:r>
+      <w:r>
+        <w:rPr>
+          <w:rFonts w:hint="eastAsia"/>
+        </w:rPr>
+        <w:tab/>
+      </w:r>
+      <w:r>
+        <w:rPr>
+          <w:rFonts w:hint="eastAsia"/>
+        </w:rPr>
+        <w:tab/>
+      </w:r>
+      <w:r>
+        <w:rPr>
+          <w:rFonts w:hint="eastAsia"/>
+        </w:rPr>
+        <w:tab/>
+      </w:r>
+      <w:r>
+        <w:rPr>
+          <w:rFonts w:hint="eastAsia"/>
+        </w:rPr>
+        <w:t>广播优先级</w:t>
+      </w:r>
+    </w:p>
+    <w:p>
+      <w:pPr>
+        <w:rPr>
+          <w:rFonts w:hint="eastAsia"/>
+        </w:rPr>
+      </w:pPr>
+    </w:p>
+    <w:p>
+      <w:pPr>
+        <w:rPr>
+          <w:rFonts w:hint="eastAsia"/>
+        </w:rPr>
+      </w:pPr>
+      <w:r>
+        <w:rPr>
+          <w:rFonts w:hint="eastAsia"/>
+        </w:rPr>
+        <w:tab/>
+        <w:t>Fragment</w:t>
+      </w:r>
+      <w:r>
+        <w:rPr>
+          <w:rFonts w:hint="eastAsia"/>
+        </w:rPr>
+        <w:t>：</w:t>
+      </w:r>
+    </w:p>
+    <w:p>
+      <w:pPr>
+        <w:rPr>
+          <w:rFonts w:hint="eastAsia"/>
+        </w:rPr>
+      </w:pPr>
+      <w:r>
+        <w:rPr>
+          <w:rFonts w:hint="eastAsia"/>
+        </w:rPr>
+        <w:tab/>
+      </w:r>
+      <w:r>
+        <w:rPr>
+          <w:rFonts w:hint="eastAsia"/>
+        </w:rPr>
+        <w:tab/>
+      </w:r>
+      <w:r>
+        <w:rPr>
+          <w:rFonts w:hint="eastAsia"/>
+        </w:rPr>
+        <w:tab/>
+      </w:r>
+      <w:r>
+        <w:rPr>
+          <w:rFonts w:hint="eastAsia"/>
+        </w:rPr>
+        <w:t>理解</w:t>
+      </w:r>
+      <w:r>
+        <w:rPr>
+          <w:rFonts w:hint="eastAsia"/>
+        </w:rPr>
+        <w:t>Fragment</w:t>
+      </w:r>
+      <w:r>
+        <w:rPr>
+          <w:rFonts w:hint="eastAsia"/>
+        </w:rPr>
+        <w:t>的生命周期</w:t>
+      </w:r>
+    </w:p>
+    <w:p>
+      <w:pPr>
+        <w:rPr>
+          <w:rFonts w:hint="eastAsia"/>
+        </w:rPr>
+      </w:pPr>
+      <w:r>
+        <w:rPr>
+          <w:rFonts w:hint="eastAsia"/>
+        </w:rPr>
+        <w:tab/>
+      </w:r>
+      <w:r>
+        <w:rPr>
+          <w:rFonts w:hint="eastAsia"/>
+        </w:rPr>
+        <w:tab/>
+      </w:r>
+      <w:r>
+        <w:rPr>
+          <w:rFonts w:hint="eastAsia"/>
+        </w:rPr>
+        <w:tab/>
+        <w:t>Fragment</w:t>
+      </w:r>
+      <w:r>
+        <w:rPr>
+          <w:rFonts w:hint="eastAsia"/>
+        </w:rPr>
+        <w:t>的使用</w:t>
+      </w:r>
+    </w:p>
+    <w:p>
+      <w:pPr>
+        <w:rPr>
+          <w:rFonts w:hint="eastAsia"/>
+        </w:rPr>
+      </w:pPr>
+      <w:r>
+        <w:rPr>
+          <w:rFonts w:hint="eastAsia"/>
+        </w:rPr>
+        <w:tab/>
+      </w:r>
+      <w:r>
+        <w:rPr>
+          <w:rFonts w:hint="eastAsia"/>
+        </w:rPr>
+        <w:tab/>
+      </w:r>
+      <w:r>
+        <w:rPr>
+          <w:rFonts w:hint="eastAsia"/>
+        </w:rPr>
+        <w:tab/>
+      </w:r>
+      <w:r>
+        <w:rPr>
+          <w:rFonts w:hint="eastAsia"/>
+        </w:rPr>
+        <w:t>配合</w:t>
+      </w:r>
+      <w:r>
+        <w:rPr>
+          <w:rFonts w:hint="eastAsia"/>
+        </w:rPr>
+        <w:t>Viewpager</w:t>
+      </w:r>
+      <w:r>
+        <w:rPr>
+          <w:rFonts w:hint="eastAsia"/>
+        </w:rPr>
+        <w:t>、</w:t>
+      </w:r>
+      <w:r>
+        <w:rPr>
+          <w:rFonts w:hint="eastAsia"/>
+        </w:rPr>
+        <w:t>TabHost</w:t>
+      </w:r>
+      <w:r>
+        <w:rPr>
+          <w:rFonts w:hint="eastAsia"/>
+        </w:rPr>
+        <w:t>使用</w:t>
+      </w:r>
+    </w:p>
+    <w:p>
+      <w:pPr>
+        <w:rPr>
+          <w:rFonts w:hint="eastAsia"/>
+        </w:rPr>
+      </w:pPr>
+      <w:r>
+        <w:rPr>
+          <w:rFonts w:hint="eastAsia"/>
+        </w:rPr>
+        <w:tab/>
+      </w:r>
+      <w:r>
+        <w:rPr>
+          <w:rFonts w:hint="eastAsia"/>
+        </w:rPr>
+        <w:tab/>
+      </w:r>
+      <w:r>
+        <w:rPr>
+          <w:rFonts w:hint="eastAsia"/>
+        </w:rPr>
+        <w:tab/>
+      </w:r>
+      <w:r>
+        <w:t>S</w:t>
+      </w:r>
+      <w:r>
+        <w:rPr>
+          <w:rFonts w:hint="eastAsia"/>
+        </w:rPr>
+        <w:t>how/Repleace</w:t>
+      </w:r>
+      <w:r>
+        <w:rPr>
+          <w:rFonts w:hint="eastAsia"/>
+        </w:rPr>
+        <w:t>的区别</w:t>
+      </w:r>
+    </w:p>
+    <w:p>
+      <w:pPr>
+        <w:rPr>
+          <w:rFonts w:hint="eastAsia"/>
+        </w:rPr>
+      </w:pPr>
+      <w:r>
+        <w:rPr>
+          <w:rFonts w:hint="eastAsia"/>
+        </w:rPr>
+        <w:tab/>
+      </w:r>
+    </w:p>
+    <w:p>
+      <w:pPr>
+        <w:rPr>
+          <w:rFonts w:hint="eastAsia"/>
+        </w:rPr>
+      </w:pPr>
+      <w:r>
+        <w:rPr>
+          <w:rFonts w:hint="eastAsia"/>
+        </w:rPr>
+        <w:tab/>
+        <w:t>Res</w:t>
+      </w:r>
+      <w:r>
+        <w:rPr>
+          <w:rFonts w:hint="eastAsia"/>
+        </w:rPr>
+        <w:t>文件夹</w:t>
+      </w:r>
+    </w:p>
+    <w:p>
+      <w:pPr>
+        <w:rPr>
+          <w:rFonts w:hint="eastAsia"/>
+        </w:rPr>
+      </w:pPr>
+      <w:r>
+        <w:rPr>
+          <w:rFonts w:hint="eastAsia"/>
+        </w:rPr>
+        <w:tab/>
+      </w:r>
+      <w:r>
+        <w:rPr>
+          <w:rFonts w:hint="eastAsia"/>
+        </w:rPr>
+        <w:tab/>
+      </w:r>
+      <w:r>
+        <w:t>L</w:t>
+      </w:r>
+      <w:r>
+        <w:rPr>
+          <w:rFonts w:hint="eastAsia"/>
+        </w:rPr>
+        <w:t>ayout</w:t>
+      </w:r>
+      <w:r>
+        <w:rPr>
+          <w:rFonts w:hint="eastAsia"/>
+        </w:rPr>
+        <w:t>：</w:t>
+      </w:r>
+    </w:p>
+    <w:p>
+      <w:pPr>
+        <w:rPr>
+          <w:rFonts w:hint="eastAsia"/>
+        </w:rPr>
+      </w:pPr>
+      <w:r>
+        <w:rPr>
+          <w:rFonts w:hint="eastAsia"/>
+        </w:rPr>
+        <w:tab/>
+      </w:r>
+      <w:r>
+        <w:rPr>
+          <w:rFonts w:hint="eastAsia"/>
+        </w:rPr>
+        <w:tab/>
+      </w:r>
+      <w:r>
+        <w:rPr>
+          <w:rFonts w:hint="eastAsia"/>
+        </w:rPr>
+        <w:tab/>
+      </w:r>
+      <w:r>
+        <w:rPr>
+          <w:rFonts w:hint="eastAsia"/>
+        </w:rPr>
+        <w:t>常用</w:t>
+      </w:r>
+      <w:r>
+        <w:rPr>
+          <w:rFonts w:hint="eastAsia"/>
+        </w:rPr>
+        <w:t>LinearLayout</w:t>
+      </w:r>
+      <w:r>
+        <w:rPr>
+          <w:rFonts w:hint="eastAsia"/>
+        </w:rPr>
+        <w:t>、</w:t>
+      </w:r>
+      <w:r>
+        <w:rPr>
+          <w:rFonts w:hint="eastAsia"/>
+        </w:rPr>
+        <w:t>RelativeLayout</w:t>
+      </w:r>
+      <w:r>
+        <w:rPr>
+          <w:rFonts w:hint="eastAsia"/>
+        </w:rPr>
+        <w:t>、</w:t>
+      </w:r>
+      <w:r>
+        <w:rPr>
+          <w:rFonts w:hint="eastAsia"/>
+        </w:rPr>
+        <w:t>FrameLayout</w:t>
+      </w:r>
+    </w:p>
+    <w:p>
+      <w:pPr>
+        <w:rPr>
+          <w:rFonts w:hint="eastAsia"/>
+        </w:rPr>
+      </w:pPr>
+      <w:r>
+        <w:rPr>
+          <w:rFonts w:hint="eastAsia"/>
+        </w:rPr>
+        <w:tab/>
+      </w:r>
+      <w:r>
+        <w:rPr>
+          <w:rFonts w:hint="eastAsia"/>
+        </w:rPr>
+        <w:tab/>
+      </w:r>
+      <w:r>
+        <w:rPr>
+          <w:rFonts w:hint="eastAsia"/>
+        </w:rPr>
+        <w:tab/>
+      </w:r>
+      <w:r>
+        <w:rPr>
+          <w:rFonts w:hint="eastAsia"/>
+        </w:rPr>
+        <w:t>屏幕适配方案：</w:t>
+      </w:r>
+    </w:p>
+    <w:p>
+      <w:pPr>
+        <w:ind w:left="1680" w:firstLine="420"/>
+        <w:rPr>
+          <w:rFonts w:hint="eastAsia"/>
+        </w:rPr>
+      </w:pPr>
+      <w:r>
+        <w:rPr>
+          <w:rFonts w:hint="eastAsia"/>
+        </w:rPr>
+        <w:t>mdip</w:t>
+      </w:r>
+      <w:r>
+        <w:rPr>
+          <w:rFonts w:hint="eastAsia"/>
+        </w:rPr>
+        <w:t>、</w:t>
+      </w:r>
+      <w:r>
+        <w:rPr>
+          <w:rFonts w:hint="eastAsia"/>
+        </w:rPr>
+        <w:t>hdip</w:t>
+      </w:r>
+      <w:r>
+        <w:rPr>
+          <w:rFonts w:hint="eastAsia"/>
+        </w:rPr>
+        <w:t>等不同</w:t>
+      </w:r>
+      <w:r>
+        <w:rPr>
+          <w:rFonts w:hint="eastAsia"/>
+        </w:rPr>
+        <w:t>图片</w:t>
+      </w:r>
+      <w:r>
+        <w:rPr>
+          <w:rFonts w:hint="eastAsia"/>
+        </w:rPr>
+        <w:t>文件</w:t>
+      </w:r>
+      <w:r>
+        <w:rPr>
+          <w:rFonts w:hint="eastAsia"/>
+        </w:rPr>
+        <w:t>的适配</w:t>
+      </w:r>
+    </w:p>
+    <w:p>
+      <w:pPr>
+        <w:rPr>
+          <w:rFonts w:hint="eastAsia"/>
+        </w:rPr>
+      </w:pPr>
+      <w:r>
+        <w:rPr>
+          <w:rFonts w:hint="eastAsia"/>
+        </w:rPr>
+        <w:tab/>
+      </w:r>
+      <w:r>
+        <w:rPr>
+          <w:rFonts w:hint="eastAsia"/>
+        </w:rPr>
+        <w:tab/>
+      </w:r>
+      <w:r>
+        <w:rPr>
+          <w:rFonts w:hint="eastAsia"/>
+        </w:rPr>
+        <w:tab/>
+      </w:r>
+      <w:r>
+        <w:rPr>
+          <w:rFonts w:hint="eastAsia"/>
+        </w:rPr>
+        <w:tab/>
+      </w:r>
+      <w:r>
+        <w:rPr>
+          <w:rFonts w:hint="eastAsia"/>
+        </w:rPr>
+        <w:tab/>
+        <w:t>sp</w:t>
+      </w:r>
+      <w:r>
+        <w:rPr>
+          <w:rFonts w:hint="eastAsia"/>
+        </w:rPr>
+        <w:t>、</w:t>
+      </w:r>
+      <w:r>
+        <w:rPr>
+          <w:rFonts w:hint="eastAsia"/>
+        </w:rPr>
+        <w:t>dp</w:t>
+      </w:r>
+      <w:r>
+        <w:rPr>
+          <w:rFonts w:hint="eastAsia"/>
+        </w:rPr>
+        <w:t>、</w:t>
+      </w:r>
+      <w:r>
+        <w:rPr>
+          <w:rFonts w:hint="eastAsia"/>
+        </w:rPr>
+        <w:t>px</w:t>
+      </w:r>
+      <w:r>
+        <w:rPr>
+          <w:rFonts w:hint="eastAsia"/>
+        </w:rPr>
+        <w:t>在适配上区别，</w:t>
+      </w:r>
+      <w:r>
+        <w:rPr>
+          <w:rFonts w:hint="eastAsia"/>
+        </w:rPr>
+        <w:t>dip</w:t>
+      </w:r>
+      <w:r>
+        <w:rPr>
+          <w:rFonts w:hint="eastAsia"/>
+        </w:rPr>
+        <w:t>和</w:t>
+      </w:r>
+      <w:r>
+        <w:rPr>
+          <w:rFonts w:hint="eastAsia"/>
+        </w:rPr>
+        <w:t>dpi</w:t>
+      </w:r>
+      <w:r>
+        <w:rPr>
+          <w:rFonts w:hint="eastAsia"/>
+        </w:rPr>
+        <w:t>的区别</w:t>
+      </w:r>
+    </w:p>
+    <w:p>
+      <w:pPr>
+        <w:rPr>
+          <w:rFonts w:hint="eastAsia"/>
+        </w:rPr>
+      </w:pPr>
+      <w:r>
+        <w:rPr>
+          <w:rFonts w:hint="eastAsia"/>
+        </w:rPr>
+        <w:tab/>
+      </w:r>
+      <w:r>
+        <w:rPr>
+          <w:rFonts w:hint="eastAsia"/>
+        </w:rPr>
+        <w:tab/>
+      </w:r>
+      <w:r>
+        <w:rPr>
+          <w:rFonts w:hint="eastAsia"/>
+        </w:rPr>
+        <w:tab/>
+        <w:t>String</w:t>
+      </w:r>
+      <w:r>
+        <w:rPr>
+          <w:rFonts w:hint="eastAsia"/>
+        </w:rPr>
+        <w:t>：</w:t>
+      </w:r>
+    </w:p>
+    <w:p>
+      <w:pPr>
+        <w:rPr>
+          <w:rFonts w:hint="eastAsia"/>
+        </w:rPr>
+      </w:pPr>
+      <w:r>
+        <w:rPr>
+          <w:rFonts w:hint="eastAsia"/>
+        </w:rPr>
+        <w:tab/>
+      </w:r>
+      <w:r>
+        <w:rPr>
+          <w:rFonts w:hint="eastAsia"/>
+        </w:rPr>
+        <w:tab/>
+      </w:r>
+      <w:r>
+        <w:rPr>
+          <w:rFonts w:hint="eastAsia"/>
+        </w:rPr>
+        <w:tab/>
+      </w:r>
+      <w:r>
+        <w:rPr>
+          <w:rFonts w:hint="eastAsia"/>
+        </w:rPr>
+        <w:tab/>
+      </w:r>
+      <w:r>
+        <w:rPr>
+          <w:rFonts w:hint="eastAsia"/>
+        </w:rPr>
+        <w:tab/>
+      </w:r>
+      <w:r>
+        <w:rPr>
+          <w:rFonts w:hint="eastAsia"/>
+        </w:rPr>
+        <w:t>中英文的适配</w:t>
+      </w:r>
+    </w:p>
+    <w:p>
+      <w:pPr>
+        <w:rPr>
+          <w:rFonts w:hint="eastAsia"/>
+        </w:rPr>
+      </w:pPr>
+      <w:r>
+        <w:rPr>
+          <w:rFonts w:hint="eastAsia"/>
+        </w:rPr>
+        <w:tab/>
+      </w:r>
+    </w:p>
+    <w:p>
+      <w:pPr>
+        <w:rPr>
+          <w:rFonts w:hint="eastAsia"/>
+        </w:rPr>
+      </w:pPr>
+      <w:r>
+        <w:rPr>
+          <w:rFonts w:hint="eastAsia"/>
+        </w:rPr>
+        <w:tab/>
+      </w:r>
+      <w:r>
+        <w:rPr>
+          <w:rFonts w:hint="eastAsia"/>
+        </w:rPr>
+        <w:t>数据存储：</w:t>
+      </w:r>
+    </w:p>
+    <w:p>
+      <w:pPr>
+        <w:rPr>
+          <w:rFonts w:hint="eastAsia"/>
+        </w:rPr>
+      </w:pPr>
+      <w:r>
+        <w:rPr>
+          <w:rFonts w:hint="eastAsia"/>
+        </w:rPr>
+        <w:tab/>
+      </w:r>
+      <w:r>
+        <w:rPr>
+          <w:rFonts w:hint="eastAsia"/>
+        </w:rPr>
+        <w:tab/>
+      </w:r>
+      <w:r>
+        <w:rPr>
+          <w:rFonts w:hint="eastAsia"/>
+        </w:rPr>
+        <w:tab/>
+        <w:t xml:space="preserve">SharePreference </w:t>
+      </w:r>
+      <w:r>
+        <w:rPr>
+          <w:rFonts w:hint="eastAsia"/>
+        </w:rPr>
+        <w:t>存储（只支持键值对的存储）</w:t>
+      </w:r>
+    </w:p>
+    <w:p>
+      <w:pPr>
+        <w:rPr>
+          <w:rFonts w:hint="eastAsia"/>
+        </w:rPr>
+      </w:pPr>
+      <w:r>
+        <w:rPr>
+          <w:rFonts w:hint="eastAsia"/>
+        </w:rPr>
+        <w:tab/>
+      </w:r>
+      <w:r>
+        <w:rPr>
+          <w:rFonts w:hint="eastAsia"/>
+        </w:rPr>
+        <w:tab/>
+      </w:r>
+      <w:r>
+        <w:rPr>
+          <w:rFonts w:hint="eastAsia"/>
+        </w:rPr>
+        <w:tab/>
+        <w:t xml:space="preserve">SQLite </w:t>
+      </w:r>
+      <w:r>
+        <w:rPr>
+          <w:rFonts w:hint="eastAsia"/>
+        </w:rPr>
+        <w:t>数据库的存储</w:t>
+      </w:r>
+    </w:p>
+    <w:p>
+      <w:pPr>
+        <w:rPr>
+          <w:rFonts w:hint="eastAsia"/>
+        </w:rPr>
+      </w:pPr>
+      <w:r>
+        <w:rPr>
+          <w:rFonts w:hint="eastAsia"/>
+        </w:rPr>
+        <w:tab/>
+      </w:r>
+      <w:r>
+        <w:rPr>
+          <w:rFonts w:hint="eastAsia"/>
+        </w:rPr>
+        <w:tab/>
+      </w:r>
+      <w:r>
+        <w:rPr>
+          <w:rFonts w:hint="eastAsia"/>
+        </w:rPr>
+        <w:tab/>
+        <w:t xml:space="preserve">File </w:t>
+      </w:r>
+      <w:r>
+        <w:rPr>
+          <w:rFonts w:hint="eastAsia"/>
+        </w:rPr>
+        <w:t>文件的存储</w:t>
+      </w:r>
+    </w:p>
+    <w:p>
+      <w:pPr>
+        <w:rPr>
+          <w:rFonts w:hint="eastAsia"/>
+        </w:rPr>
+      </w:pPr>
+      <w:r>
+        <w:rPr>
+          <w:rFonts w:hint="eastAsia"/>
+        </w:rPr>
+        <w:tab/>
+      </w:r>
+      <w:r>
+        <w:rPr>
+          <w:rFonts w:hint="eastAsia"/>
+        </w:rPr>
+        <w:t>（推荐参考书籍：“第一行代码：</w:t>
+      </w:r>
+      <w:r>
+        <w:rPr>
+          <w:rFonts w:hint="eastAsia"/>
+        </w:rPr>
+        <w:t xml:space="preserve">Android </w:t>
+      </w:r>
+      <w:r>
+        <w:rPr>
+          <w:rFonts w:hint="eastAsia"/>
+        </w:rPr>
+        <w:t>第一版”、</w:t>
+      </w:r>
+      <w:r>
+        <w:rPr>
+          <w:rFonts w:hint="eastAsia"/>
+        </w:rPr>
+        <w:t xml:space="preserve"> </w:t>
+      </w:r>
+      <w:r>
+        <w:rPr>
+          <w:rFonts w:hint="eastAsia"/>
+        </w:rPr>
+        <w:t>“疯狂</w:t>
+      </w:r>
+      <w:r>
+        <w:rPr>
+          <w:rFonts w:hint="eastAsia"/>
+        </w:rPr>
+        <w:t>Android</w:t>
+      </w:r>
+      <w:r>
+        <w:rPr>
+          <w:rFonts w:hint="eastAsia"/>
+        </w:rPr>
+        <w:t>”）</w:t>
+      </w:r>
+    </w:p>
+    <w:p>
+      <w:pPr>
+        <w:rPr>
+          <w:rFonts w:hint="eastAsia"/>
+        </w:rPr>
+      </w:pPr>
+      <w:r>
+        <w:rPr>
+          <w:rFonts w:hint="eastAsia"/>
+        </w:rPr>
+        <w:tab/>
+      </w:r>
+    </w:p>
+    <w:p>
+      <w:pPr>
+        <w:rPr>
+          <w:rFonts w:hint="eastAsia"/>
+        </w:rPr>
+      </w:pPr>
+      <w:r>
+        <w:rPr>
+          <w:rFonts w:hint="eastAsia"/>
+        </w:rPr>
+        <w:tab/>
+      </w:r>
+      <w:r>
+        <w:rPr>
+          <w:rFonts w:hint="eastAsia"/>
+        </w:rPr>
+        <w:t>常用基础组件</w:t>
+      </w:r>
+    </w:p>
+    <w:p>
+      <w:pPr>
+        <w:rPr>
+          <w:rFonts w:hint="eastAsia"/>
+        </w:rPr>
+      </w:pPr>
+      <w:r>
+        <w:rPr>
+          <w:rFonts w:hint="eastAsia"/>
+        </w:rPr>
+        <w:tab/>
+      </w:r>
+      <w:r>
+        <w:rPr>
+          <w:rFonts w:hint="eastAsia"/>
+        </w:rPr>
+        <w:tab/>
+        <w:t>TextView</w:t>
+      </w:r>
+      <w:r>
+        <w:rPr>
+          <w:rFonts w:hint="eastAsia"/>
+        </w:rPr>
+        <w:t>：文字显示控件</w:t>
+      </w:r>
+    </w:p>
+    <w:p>
+      <w:pPr>
+        <w:rPr>
+          <w:rFonts w:hint="eastAsia"/>
+        </w:rPr>
+      </w:pPr>
+      <w:r>
+        <w:rPr>
+          <w:rFonts w:hint="eastAsia"/>
+        </w:rPr>
+        <w:tab/>
+      </w:r>
+      <w:r>
+        <w:rPr>
+          <w:rFonts w:hint="eastAsia"/>
+        </w:rPr>
+        <w:tab/>
+        <w:t>EditTextView</w:t>
+      </w:r>
+      <w:r>
+        <w:rPr>
+          <w:rFonts w:hint="eastAsia"/>
+        </w:rPr>
+        <w:t>：文字的输入控件</w:t>
+      </w:r>
+    </w:p>
+    <w:p>
+      <w:pPr>
+        <w:rPr>
+          <w:rFonts w:hint="eastAsia"/>
+        </w:rPr>
+      </w:pPr>
+      <w:r>
+        <w:rPr>
+          <w:rFonts w:hint="eastAsia"/>
+        </w:rPr>
+        <w:tab/>
+      </w:r>
+      <w:r>
+        <w:rPr>
+          <w:rFonts w:hint="eastAsia"/>
+        </w:rPr>
+        <w:tab/>
+        <w:t>ProgressBar:</w:t>
+      </w:r>
+      <w:r>
+        <w:rPr>
+          <w:rFonts w:hint="eastAsia"/>
+        </w:rPr>
+        <w:t>进度显示控件</w:t>
+      </w:r>
+    </w:p>
+    <w:p>
+      <w:pPr>
+        <w:rPr>
+          <w:rFonts w:hint="eastAsia"/>
+        </w:rPr>
+      </w:pPr>
+      <w:r>
+        <w:rPr>
+          <w:rFonts w:hint="eastAsia"/>
+        </w:rPr>
+        <w:tab/>
+      </w:r>
+      <w:r>
+        <w:rPr>
+          <w:rFonts w:hint="eastAsia"/>
+        </w:rPr>
+        <w:tab/>
+        <w:t>SeekBar</w:t>
+      </w:r>
+      <w:r>
+        <w:rPr>
+          <w:rFonts w:hint="eastAsia"/>
+        </w:rPr>
+        <w:t>：拖动进度控件</w:t>
+      </w:r>
+    </w:p>
+    <w:p>
+      <w:pPr>
+        <w:rPr>
+          <w:rFonts w:hint="eastAsia"/>
+        </w:rPr>
+      </w:pPr>
+      <w:r>
+        <w:rPr>
+          <w:rFonts w:hint="eastAsia"/>
+        </w:rPr>
+        <w:tab/>
+      </w:r>
+      <w:r>
+        <w:rPr>
+          <w:rFonts w:hint="eastAsia"/>
+        </w:rPr>
+        <w:tab/>
+        <w:t>ListView</w:t>
+      </w:r>
+      <w:r>
+        <w:rPr>
+          <w:rFonts w:hint="eastAsia"/>
+        </w:rPr>
+        <w:t>：配合</w:t>
+      </w:r>
+      <w:r>
+        <w:rPr>
+          <w:rFonts w:hint="eastAsia"/>
+        </w:rPr>
+        <w:t>adapter</w:t>
+      </w:r>
+      <w:r>
+        <w:rPr>
+          <w:rFonts w:hint="eastAsia"/>
+        </w:rPr>
+        <w:t>进行数据的展示</w:t>
+      </w:r>
+    </w:p>
+    <w:p>
+      <w:pPr>
+        <w:rPr>
+          <w:rFonts w:hint="eastAsia"/>
+        </w:rPr>
+      </w:pPr>
+      <w:r>
+        <w:rPr>
+          <w:rFonts w:hint="eastAsia"/>
+        </w:rPr>
+        <w:tab/>
+      </w:r>
+      <w:r>
+        <w:rPr>
+          <w:rFonts w:hint="eastAsia"/>
+        </w:rPr>
+        <w:tab/>
+        <w:t>Switch</w:t>
+      </w:r>
+      <w:r>
+        <w:rPr>
+          <w:rFonts w:hint="eastAsia"/>
+        </w:rPr>
+        <w:t>：开关控件</w:t>
+      </w:r>
+    </w:p>
+    <w:p>
+      <w:pPr>
+        <w:rPr>
+          <w:rFonts w:hint="eastAsia"/>
+        </w:rPr>
+      </w:pPr>
+      <w:r>
+        <w:rPr>
+          <w:rFonts w:hint="eastAsia"/>
+        </w:rPr>
+        <w:tab/>
+      </w:r>
+      <w:r>
+        <w:rPr>
+          <w:rFonts w:hint="eastAsia"/>
+        </w:rPr>
+        <w:tab/>
+        <w:t>RadioGroup+RadioButton</w:t>
+      </w:r>
+      <w:r>
+        <w:rPr>
+          <w:rFonts w:hint="eastAsia"/>
+        </w:rPr>
+        <w:t>：多选择控件</w:t>
+      </w:r>
+    </w:p>
+    <w:p>
+      <w:pPr>
+        <w:rPr>
+          <w:rFonts w:hint="eastAsia"/>
+        </w:rPr>
+      </w:pPr>
+      <w:r>
+        <w:rPr>
+          <w:rFonts w:hint="eastAsia"/>
+        </w:rPr>
+        <w:tab/>
+      </w:r>
+    </w:p>
+    <w:p>
+      <w:pPr>
+        <w:ind w:firstLine="420"/>
+        <w:rPr>
+          <w:rFonts w:hint="eastAsia"/>
+        </w:rPr>
+      </w:pPr>
+      <w:r>
+        <w:rPr>
+          <w:rFonts w:hint="eastAsia"/>
+        </w:rPr>
+        <w:t>访问网络：</w:t>
+      </w:r>
+    </w:p>
+    <w:p>
+      <w:pPr>
+        <w:ind w:left="840"/>
+        <w:rPr>
+          <w:rFonts w:hint="eastAsia"/>
+        </w:rPr>
+      </w:pPr>
+      <w:r>
+        <w:rPr>
+          <w:rFonts w:hint="eastAsia"/>
+        </w:rPr>
+        <w:t>通过</w:t>
+      </w:r>
+      <w:r>
+        <w:rPr>
+          <w:rFonts w:hint="eastAsia"/>
+        </w:rPr>
+        <w:t>HttpURLConnection</w:t>
+      </w:r>
+      <w:r>
+        <w:rPr>
+          <w:rFonts w:hint="eastAsia"/>
+        </w:rPr>
+        <w:t>、</w:t>
+      </w:r>
+      <w:r>
+        <w:rPr>
+          <w:rFonts w:hint="eastAsia"/>
+        </w:rPr>
+        <w:t>HttpClient</w:t>
+      </w:r>
+      <w:r>
+        <w:rPr>
+          <w:rFonts w:hint="eastAsia"/>
+        </w:rPr>
+        <w:t>（高版本已经抛弃此种方式访问网络）进行网络的访问</w:t>
+      </w:r>
+    </w:p>
+    <w:p>
+      <w:pPr>
+        <w:ind w:left="840"/>
+        <w:rPr>
+          <w:rFonts w:hint="eastAsia"/>
+        </w:rPr>
+      </w:pPr>
+    </w:p>
+    <w:p>
+      <w:pPr>
+        <w:rPr>
+          <w:rFonts w:hint="eastAsia"/>
+        </w:rPr>
+      </w:pPr>
+      <w:r>
+        <w:rPr>
+          <w:rFonts w:hint="eastAsia"/>
+        </w:rPr>
+        <w:tab/>
+      </w:r>
+      <w:r>
+        <w:rPr>
+          <w:rFonts w:hint="eastAsia"/>
+        </w:rPr>
+        <w:tab/>
+      </w:r>
+      <w:r>
+        <w:rPr>
+          <w:rFonts w:hint="eastAsia"/>
+        </w:rPr>
+        <w:t>通过三方的网络框架访问网络</w:t>
+      </w:r>
+    </w:p>
+    <w:p>
+      <w:pPr>
+        <w:rPr>
+          <w:rFonts w:hint="eastAsia"/>
+        </w:rPr>
+      </w:pPr>
+      <w:r>
+        <w:rPr>
+          <w:rFonts w:hint="eastAsia"/>
+        </w:rPr>
+        <w:tab/>
+      </w:r>
+      <w:r>
+        <w:rPr>
+          <w:rFonts w:hint="eastAsia"/>
+        </w:rPr>
+        <w:tab/>
+      </w:r>
+      <w:r>
+        <w:rPr>
+          <w:rFonts w:hint="eastAsia"/>
+        </w:rPr>
+        <w:tab/>
+        <w:t>Volley</w:t>
+      </w:r>
+    </w:p>
+    <w:p>
+      <w:pPr>
+        <w:rPr>
+          <w:rFonts w:hint="eastAsia"/>
+        </w:rPr>
+      </w:pPr>
+      <w:r>
+        <w:rPr>
+          <w:rFonts w:hint="eastAsia"/>
+        </w:rPr>
+        <w:tab/>
+      </w:r>
+      <w:r>
+        <w:rPr>
+          <w:rFonts w:hint="eastAsia"/>
+        </w:rPr>
+        <w:tab/>
+      </w:r>
+      <w:r>
+        <w:rPr>
+          <w:rFonts w:hint="eastAsia"/>
+        </w:rPr>
+        <w:tab/>
+      </w:r>
+      <w:r>
+        <w:t>O</w:t>
+      </w:r>
+      <w:r>
+        <w:rPr>
+          <w:rFonts w:hint="eastAsia"/>
+        </w:rPr>
+        <w:t>kHttp</w:t>
+      </w:r>
+    </w:p>
+    <w:p>
+      <w:pPr>
+        <w:rPr>
+          <w:rFonts w:hint="eastAsia"/>
+        </w:rPr>
+      </w:pPr>
+      <w:r>
+        <w:rPr>
+          <w:rFonts w:hint="eastAsia"/>
+        </w:rPr>
+        <w:tab/>
+      </w:r>
+      <w:r>
+        <w:rPr>
+          <w:rFonts w:hint="eastAsia"/>
+        </w:rPr>
+        <w:tab/>
+      </w:r>
+      <w:r>
+        <w:rPr>
+          <w:rFonts w:hint="eastAsia"/>
+        </w:rPr>
+        <w:tab/>
+      </w:r>
+      <w:r>
+        <w:t>R</w:t>
+      </w:r>
+      <w:r>
+        <w:rPr>
+          <w:rFonts w:hint="eastAsia"/>
+        </w:rPr>
+        <w:t>etrofit</w:t>
+      </w:r>
+    </w:p>
+    <w:p>
+      <w:pPr>
+        <w:rPr>
+          <w:rFonts w:hint="eastAsia"/>
+        </w:rPr>
+      </w:pPr>
+    </w:p>
+    <w:p>
+      <w:pPr>
+        <w:rPr>
+          <w:rFonts w:hint="eastAsia"/>
+        </w:rPr>
+      </w:pPr>
+    </w:p>
+    <w:p>
+      <w:pPr>
+        <w:rPr>
+          <w:rFonts w:hint="eastAsia"/>
+        </w:rPr>
+      </w:pPr>
+    </w:p>
+    <w:p>
+      <w:pPr>
+        <w:pStyle w:val="ListParagraph"/>
+        <w:numPr>
+          <w:ilvl w:val="0"/>
+          <w:numId w:val="2"/>
+        </w:numPr>
+        <w:ind w:firstLineChars="0"/>
+        <w:rPr>
+          <w:rFonts w:hint="eastAsia"/>
+        </w:rPr>
+      </w:pPr>
+      <w:r>
+        <w:rPr>
+          <w:rFonts w:hint="eastAsia"/>
+        </w:rPr>
+        <w:lastRenderedPageBreak/>
+        <w:t>Android</w:t>
+      </w:r>
+      <w:r>
+        <w:rPr>
+          <w:rFonts w:hint="eastAsia"/>
+        </w:rPr>
+        <w:t>进阶</w:t>
+      </w:r>
+    </w:p>
+    <w:p>
+      <w:pPr>
+        <w:pStyle w:val="ListParagraph"/>
+        <w:ind w:left="780" w:firstLineChars="0" w:firstLine="0"/>
+        <w:rPr>
+          <w:rFonts w:hint="eastAsia"/>
+        </w:rPr>
+      </w:pPr>
+    </w:p>
+    <w:p>
+      <w:pPr>
+        <w:ind w:left="420"/>
+        <w:rPr>
+          <w:rFonts w:hint="eastAsia"/>
+        </w:rPr>
+      </w:pPr>
+      <w:r>
+        <w:rPr>
+          <w:rFonts w:hint="eastAsia"/>
+        </w:rPr>
+        <w:t>View</w:t>
+      </w:r>
+      <w:r>
+        <w:rPr>
+          <w:rFonts w:hint="eastAsia"/>
+        </w:rPr>
+        <w:t>事件分发的流程：</w:t>
+      </w:r>
+    </w:p>
+    <w:p>
+      <w:pPr>
+        <w:ind w:left="420"/>
+        <w:rPr>
+          <w:rFonts w:hint="eastAsia"/>
+        </w:rPr>
+      </w:pPr>
+      <w:r>
+        <w:rPr>
+          <w:rFonts w:hint="eastAsia"/>
+        </w:rPr>
+        <w:tab/>
+      </w:r>
+      <w:r>
+        <w:rPr>
+          <w:rFonts w:hint="eastAsia"/>
+        </w:rPr>
+        <w:t>从触摸屏幕到事件响应的流程要有一个清楚的理解。</w:t>
+      </w:r>
+    </w:p>
+    <w:p>
+      <w:pPr>
+        <w:ind w:left="420"/>
+        <w:rPr>
+          <w:rFonts w:hint="eastAsia"/>
+        </w:rPr>
+      </w:pPr>
+    </w:p>
+    <w:p>
+      <w:pPr>
+        <w:rPr>
+          <w:rFonts w:hint="eastAsia"/>
+        </w:rPr>
+      </w:pPr>
+    </w:p>
+    <w:p>
+      <w:pPr>
+        <w:rPr>
+          <w:rFonts w:hint="eastAsia"/>
+        </w:rPr>
+      </w:pPr>
+      <w:r>
+        <w:rPr>
+          <w:rFonts w:hint="eastAsia"/>
+        </w:rPr>
+        <w:tab/>
+      </w:r>
+      <w:r>
+        <w:rPr>
+          <w:rFonts w:hint="eastAsia"/>
+        </w:rPr>
+        <w:t>自定义</w:t>
+      </w:r>
+      <w:r>
+        <w:rPr>
+          <w:rFonts w:hint="eastAsia"/>
+        </w:rPr>
+        <w:t>view</w:t>
+      </w:r>
+      <w:r>
+        <w:rPr>
+          <w:rFonts w:hint="eastAsia"/>
+        </w:rPr>
+        <w:t>：</w:t>
+      </w:r>
+    </w:p>
+    <w:p>
+      <w:pPr>
+        <w:rPr>
+          <w:rFonts w:hint="eastAsia"/>
+        </w:rPr>
+      </w:pPr>
+      <w:r>
+        <w:rPr>
+          <w:rFonts w:hint="eastAsia"/>
+        </w:rPr>
+        <w:tab/>
+      </w:r>
+      <w:r>
+        <w:rPr>
+          <w:rFonts w:hint="eastAsia"/>
+        </w:rPr>
+        <w:tab/>
+      </w:r>
+      <w:r>
+        <w:rPr>
+          <w:rFonts w:hint="eastAsia"/>
+        </w:rPr>
+        <w:t>组合控件</w:t>
+      </w:r>
+    </w:p>
+    <w:p>
+      <w:pPr>
+        <w:rPr>
+          <w:rFonts w:hint="eastAsia"/>
+        </w:rPr>
+      </w:pPr>
+      <w:r>
+        <w:rPr>
+          <w:rFonts w:hint="eastAsia"/>
+        </w:rPr>
+        <w:tab/>
+      </w:r>
+      <w:r>
+        <w:rPr>
+          <w:rFonts w:hint="eastAsia"/>
+        </w:rPr>
+        <w:tab/>
+      </w:r>
+      <w:r>
+        <w:rPr>
+          <w:rFonts w:hint="eastAsia"/>
+        </w:rPr>
+        <w:t>自绘控件</w:t>
+      </w:r>
+    </w:p>
+    <w:p>
+      <w:pPr>
+        <w:rPr>
+          <w:rFonts w:hint="eastAsia"/>
+        </w:rPr>
+      </w:pPr>
+      <w:r>
+        <w:rPr>
+          <w:rFonts w:hint="eastAsia"/>
+        </w:rPr>
+        <w:tab/>
+      </w:r>
+      <w:r>
+        <w:rPr>
+          <w:rFonts w:hint="eastAsia"/>
+        </w:rPr>
+        <w:tab/>
+      </w:r>
+      <w:r>
+        <w:rPr>
+          <w:rFonts w:hint="eastAsia"/>
+        </w:rPr>
+        <w:t>继承控件</w:t>
+      </w:r>
+    </w:p>
+    <w:p>
+      <w:pPr>
+        <w:rPr>
+          <w:rFonts w:hint="eastAsia"/>
+        </w:rPr>
+      </w:pPr>
+      <w:r>
+        <w:rPr>
+          <w:rFonts w:hint="eastAsia"/>
+        </w:rPr>
+        <w:tab/>
+      </w:r>
+    </w:p>
+    <w:p>
+      <w:pPr>
+        <w:rPr>
+          <w:rFonts w:hint="eastAsia"/>
+        </w:rPr>
+      </w:pPr>
+      <w:r>
+        <w:rPr>
+          <w:rFonts w:hint="eastAsia"/>
+        </w:rPr>
+        <w:tab/>
+      </w:r>
+      <w:r>
+        <w:rPr>
+          <w:rFonts w:hint="eastAsia"/>
+        </w:rPr>
+        <w:t>动画</w:t>
+      </w:r>
+    </w:p>
+    <w:p>
+      <w:pPr>
+        <w:rPr>
+          <w:rFonts w:hint="eastAsia"/>
+        </w:rPr>
+      </w:pPr>
+      <w:r>
+        <w:rPr>
+          <w:rFonts w:hint="eastAsia"/>
+        </w:rPr>
+        <w:tab/>
+      </w:r>
+      <w:r>
+        <w:rPr>
+          <w:rFonts w:hint="eastAsia"/>
+        </w:rPr>
+        <w:tab/>
+      </w:r>
+      <w:r>
+        <w:rPr>
+          <w:rFonts w:hint="eastAsia"/>
+        </w:rPr>
+        <w:t>帧动画</w:t>
+      </w:r>
+    </w:p>
+    <w:p>
+      <w:pPr>
+        <w:rPr>
+          <w:rFonts w:hint="eastAsia"/>
+        </w:rPr>
+      </w:pPr>
+      <w:r>
+        <w:rPr>
+          <w:rFonts w:hint="eastAsia"/>
+        </w:rPr>
+        <w:tab/>
+      </w:r>
+      <w:r>
+        <w:rPr>
+          <w:rFonts w:hint="eastAsia"/>
+        </w:rPr>
+        <w:tab/>
+      </w:r>
+      <w:r>
+        <w:rPr>
+          <w:rFonts w:hint="eastAsia"/>
+        </w:rPr>
+        <w:t>视图动画（补间动画）</w:t>
+      </w:r>
+    </w:p>
+    <w:p>
+      <w:pPr>
+        <w:rPr>
+          <w:rFonts w:hint="eastAsia"/>
+        </w:rPr>
+      </w:pPr>
+      <w:r>
+        <w:rPr>
+          <w:rFonts w:hint="eastAsia"/>
+        </w:rPr>
+        <w:tab/>
+      </w:r>
+      <w:r>
+        <w:rPr>
+          <w:rFonts w:hint="eastAsia"/>
+        </w:rPr>
+        <w:tab/>
+      </w:r>
+      <w:r>
+        <w:rPr>
+          <w:rFonts w:hint="eastAsia"/>
+        </w:rPr>
+        <w:t>属性动画</w:t>
+      </w:r>
+    </w:p>
+    <w:p>
+      <w:pPr>
+        <w:rPr>
+          <w:rFonts w:hint="eastAsia"/>
+        </w:rPr>
+      </w:pPr>
+      <w:r>
+        <w:rPr>
+          <w:rFonts w:hint="eastAsia"/>
+        </w:rPr>
+        <w:tab/>
+      </w:r>
+    </w:p>
+    <w:p>
+      <w:pPr>
+        <w:rPr>
+          <w:rFonts w:hint="eastAsia"/>
+        </w:rPr>
+      </w:pPr>
+      <w:r>
+        <w:rPr>
+          <w:rFonts w:hint="eastAsia"/>
+        </w:rPr>
+        <w:tab/>
+      </w:r>
+      <w:r>
+        <w:rPr>
+          <w:rFonts w:hint="eastAsia"/>
+        </w:rPr>
+        <w:t>图片加载优化</w:t>
+      </w:r>
+    </w:p>
+    <w:p>
+      <w:pPr>
+        <w:rPr>
+          <w:rFonts w:hint="eastAsia"/>
+        </w:rPr>
+      </w:pPr>
+      <w:r>
+        <w:rPr>
+          <w:rFonts w:hint="eastAsia"/>
+        </w:rPr>
+        <w:tab/>
+      </w:r>
+      <w:r>
+        <w:rPr>
+          <w:rFonts w:hint="eastAsia"/>
+        </w:rPr>
+        <w:tab/>
+      </w:r>
+      <w:r>
+        <w:rPr>
+          <w:rFonts w:hint="eastAsia"/>
+        </w:rPr>
+        <w:t>如何避免加载大图导致内存溢出（</w:t>
+      </w:r>
+      <w:r>
+        <w:rPr>
+          <w:rFonts w:hint="eastAsia"/>
+        </w:rPr>
+        <w:t>OOM OutOfMemery</w:t>
+      </w:r>
+      <w:r>
+        <w:rPr>
+          <w:rFonts w:hint="eastAsia"/>
+        </w:rPr>
+        <w:t>）</w:t>
+      </w:r>
+    </w:p>
+    <w:p>
+      <w:pPr>
+        <w:rPr>
+          <w:rFonts w:hint="eastAsia"/>
+        </w:rPr>
+      </w:pPr>
+    </w:p>
+    <w:p>
+      <w:pPr>
+        <w:rPr>
+          <w:rFonts w:hint="eastAsia"/>
+        </w:rPr>
+      </w:pPr>
+      <w:r>
+        <w:rPr>
+          <w:rFonts w:hint="eastAsia"/>
+        </w:rPr>
+        <w:tab/>
+      </w:r>
+      <w:r>
+        <w:rPr>
+          <w:rFonts w:hint="eastAsia"/>
+        </w:rPr>
+        <w:t>跨进程访问：</w:t>
+      </w:r>
+    </w:p>
+    <w:p>
+      <w:pPr>
+        <w:rPr>
+          <w:rFonts w:hint="eastAsia"/>
+        </w:rPr>
+      </w:pPr>
+      <w:r>
+        <w:rPr>
+          <w:rFonts w:hint="eastAsia"/>
+        </w:rPr>
+        <w:tab/>
+      </w:r>
+      <w:r>
+        <w:rPr>
+          <w:rFonts w:hint="eastAsia"/>
+        </w:rPr>
+        <w:tab/>
+        <w:t>AIDL</w:t>
+      </w:r>
+    </w:p>
+    <w:p>
+      <w:pPr>
+        <w:rPr>
+          <w:rFonts w:hint="eastAsia"/>
+        </w:rPr>
+      </w:pPr>
+      <w:r>
+        <w:rPr>
+          <w:rFonts w:hint="eastAsia"/>
+        </w:rPr>
+        <w:tab/>
+      </w:r>
+    </w:p>
+    <w:p>
+      <w:pPr>
+        <w:rPr>
+          <w:rFonts w:hint="eastAsia"/>
+        </w:rPr>
+      </w:pPr>
+      <w:r>
+        <w:rPr>
+          <w:rFonts w:hint="eastAsia"/>
+        </w:rPr>
+        <w:tab/>
+        <w:t>Handler</w:t>
+      </w:r>
+      <w:r>
+        <w:rPr>
+          <w:rFonts w:hint="eastAsia"/>
+        </w:rPr>
+        <w:t>：</w:t>
+      </w:r>
+    </w:p>
+    <w:p>
+      <w:pPr>
+        <w:rPr>
+          <w:rFonts w:hint="eastAsia"/>
+        </w:rPr>
+      </w:pPr>
+      <w:r>
+        <w:rPr>
+          <w:rFonts w:hint="eastAsia"/>
+        </w:rPr>
+        <w:tab/>
+      </w:r>
+      <w:r>
+        <w:rPr>
+          <w:rFonts w:hint="eastAsia"/>
+        </w:rPr>
+        <w:tab/>
+      </w:r>
+      <w:r>
+        <w:rPr>
+          <w:rFonts w:hint="eastAsia"/>
+        </w:rPr>
+        <w:t>了解</w:t>
+      </w:r>
+      <w:r>
+        <w:rPr>
+          <w:rFonts w:hint="eastAsia"/>
+        </w:rPr>
+        <w:t>Handler</w:t>
+      </w:r>
+      <w:r>
+        <w:rPr>
+          <w:rFonts w:hint="eastAsia"/>
+        </w:rPr>
+        <w:t>机制</w:t>
+      </w:r>
+    </w:p>
+    <w:p>
+      <w:pPr>
+        <w:rPr>
+          <w:rFonts w:hint="eastAsia"/>
+        </w:rPr>
+      </w:pPr>
+      <w:r>
+        <w:rPr>
+          <w:rFonts w:hint="eastAsia"/>
+        </w:rPr>
+        <w:tab/>
+      </w:r>
+      <w:r>
+        <w:rPr>
+          <w:rFonts w:hint="eastAsia"/>
+        </w:rPr>
+        <w:tab/>
+      </w:r>
+      <w:r>
+        <w:rPr>
+          <w:rFonts w:hint="eastAsia"/>
+        </w:rPr>
+        <w:t>研读</w:t>
+      </w:r>
+      <w:r>
+        <w:rPr>
+          <w:rFonts w:hint="eastAsia"/>
+        </w:rPr>
+        <w:t>Handler</w:t>
+      </w:r>
+      <w:r>
+        <w:rPr>
+          <w:rFonts w:hint="eastAsia"/>
+        </w:rPr>
+        <w:t>源码</w:t>
       </w:r>
       <w:bookmarkStart w:id="0" w:name="_GoBack"/>
       <w:bookmarkEnd w:id="0"/>
-      <w:r>
-        <w:rPr>
-          <w:rFonts w:hint="eastAsia"/>
-        </w:rPr>
-        <w:t>ContentProvider</w:t>
+    </w:p>
+    <w:p>
+      <w:pPr>
+        <w:rPr>
+          <w:rFonts w:hint="eastAsia"/>
+        </w:rPr>
+      </w:pPr>
+    </w:p>
+    <w:p>
+      <w:r>
+        <w:rPr>
+          <w:rFonts w:hint="eastAsia"/>
+        </w:rPr>
+        <w:t>推荐书籍：</w:t>
+      </w:r>
+      <w:r>
+        <w:rPr>
+          <w:rFonts w:hint="eastAsia"/>
+        </w:rPr>
+        <w:t>Android</w:t>
+      </w:r>
+      <w:r>
+        <w:rPr>
+          <w:rFonts w:hint="eastAsia"/>
+        </w:rPr>
+        <w:t>群英传、</w:t>
+      </w:r>
+      <w:r>
+        <w:rPr>
+          <w:rFonts w:hint="eastAsia"/>
+        </w:rPr>
+        <w:t>Android</w:t>
+      </w:r>
+      <w:r>
+        <w:rPr>
+          <w:rFonts w:hint="eastAsia"/>
+        </w:rPr>
+        <w:t>开发艺术探索</w:t>
       </w:r>
     </w:p>
     <w:sectPr>

</xml_diff>